<commit_message>
Agregamos logos y ajustamos cálculos de fósforo y azufre
</commit_message>
<xml_diff>
--- a/www/Instrucciones_nutrición_cultivos2.docx
+++ b/www/Instrucciones_nutrición_cultivos2.docx
@@ -7,12 +7,16 @@
         <w:rPr>
           <w:b/>
           <w:bCs/>
-        </w:rPr>
-      </w:pPr>
-      <w:r>
-        <w:rPr>
-          <w:b/>
-          <w:bCs/>
+          <w:sz w:val="32"/>
+          <w:szCs w:val="32"/>
+        </w:rPr>
+      </w:pPr>
+      <w:r>
+        <w:rPr>
+          <w:b/>
+          <w:bCs/>
+          <w:sz w:val="32"/>
+          <w:szCs w:val="32"/>
         </w:rPr>
         <w:t>Guía de Uso: Plataforma de Recomendación Nutricional para Cultivos Extensivos</w:t>
       </w:r>
@@ -37,12 +41,16 @@
         <w:rPr>
           <w:b/>
           <w:bCs/>
-        </w:rPr>
-      </w:pPr>
-      <w:r>
-        <w:rPr>
-          <w:b/>
-          <w:bCs/>
+          <w:sz w:val="32"/>
+          <w:szCs w:val="32"/>
+        </w:rPr>
+      </w:pPr>
+      <w:r>
+        <w:rPr>
+          <w:b/>
+          <w:bCs/>
+          <w:sz w:val="32"/>
+          <w:szCs w:val="32"/>
         </w:rPr>
         <w:lastRenderedPageBreak/>
         <w:t>Índice</w:t>
@@ -57,6 +65,8 @@
         <w:rPr>
           <w:b/>
           <w:bCs/>
+          <w:sz w:val="32"/>
+          <w:szCs w:val="32"/>
         </w:rPr>
       </w:pPr>
       <w:hyperlink w:anchor="registro-e-ingreso" w:history="1">
@@ -65,6 +75,8 @@
             <w:rStyle w:val="Hipervnculo"/>
             <w:b/>
             <w:bCs/>
+            <w:sz w:val="32"/>
+            <w:szCs w:val="32"/>
           </w:rPr>
           <w:t>Registro e Ingreso</w:t>
         </w:r>
@@ -79,6 +91,8 @@
         <w:rPr>
           <w:b/>
           <w:bCs/>
+          <w:sz w:val="32"/>
+          <w:szCs w:val="32"/>
         </w:rPr>
       </w:pPr>
       <w:hyperlink w:anchor="navegaci%C3%B3n-por-la-plataforma" w:history="1">
@@ -87,6 +101,8 @@
             <w:rStyle w:val="Hipervnculo"/>
             <w:b/>
             <w:bCs/>
+            <w:sz w:val="32"/>
+            <w:szCs w:val="32"/>
           </w:rPr>
           <w:t>Navegación por la Plataforma</w:t>
         </w:r>
@@ -101,6 +117,8 @@
         <w:rPr>
           <w:b/>
           <w:bCs/>
+          <w:sz w:val="32"/>
+          <w:szCs w:val="32"/>
         </w:rPr>
       </w:pPr>
       <w:hyperlink w:anchor="instrucciones-por-secci%C3%B3n" w:history="1">
@@ -109,6 +127,8 @@
             <w:rStyle w:val="Hipervnculo"/>
             <w:b/>
             <w:bCs/>
+            <w:sz w:val="32"/>
+            <w:szCs w:val="32"/>
           </w:rPr>
           <w:t>Instrucciones por Sección</w:t>
         </w:r>
@@ -123,6 +143,8 @@
         <w:rPr>
           <w:b/>
           <w:bCs/>
+          <w:sz w:val="32"/>
+          <w:szCs w:val="32"/>
         </w:rPr>
       </w:pPr>
       <w:hyperlink w:anchor="carga-de-datos" w:history="1">
@@ -131,6 +153,8 @@
             <w:rStyle w:val="Hipervnculo"/>
             <w:b/>
             <w:bCs/>
+            <w:sz w:val="32"/>
+            <w:szCs w:val="32"/>
           </w:rPr>
           <w:t>Carga de datos</w:t>
         </w:r>
@@ -145,6 +169,8 @@
         <w:rPr>
           <w:b/>
           <w:bCs/>
+          <w:sz w:val="32"/>
+          <w:szCs w:val="32"/>
         </w:rPr>
       </w:pPr>
       <w:hyperlink w:anchor="nitr%C3%B3geno" w:history="1">
@@ -153,6 +179,8 @@
             <w:rStyle w:val="Hipervnculo"/>
             <w:b/>
             <w:bCs/>
+            <w:sz w:val="32"/>
+            <w:szCs w:val="32"/>
           </w:rPr>
           <w:t>Nitrógeno</w:t>
         </w:r>
@@ -167,6 +195,8 @@
         <w:rPr>
           <w:b/>
           <w:bCs/>
+          <w:sz w:val="32"/>
+          <w:szCs w:val="32"/>
         </w:rPr>
       </w:pPr>
       <w:hyperlink w:anchor="f%C3%B3sforo" w:history="1">
@@ -175,6 +205,8 @@
             <w:rStyle w:val="Hipervnculo"/>
             <w:b/>
             <w:bCs/>
+            <w:sz w:val="32"/>
+            <w:szCs w:val="32"/>
           </w:rPr>
           <w:t>Fósforo</w:t>
         </w:r>
@@ -189,6 +221,8 @@
         <w:rPr>
           <w:b/>
           <w:bCs/>
+          <w:sz w:val="32"/>
+          <w:szCs w:val="32"/>
         </w:rPr>
       </w:pPr>
       <w:hyperlink w:anchor="azufre" w:history="1">
@@ -197,6 +231,8 @@
             <w:rStyle w:val="Hipervnculo"/>
             <w:b/>
             <w:bCs/>
+            <w:sz w:val="32"/>
+            <w:szCs w:val="32"/>
           </w:rPr>
           <w:t>Azufre</w:t>
         </w:r>
@@ -211,6 +247,8 @@
         <w:rPr>
           <w:b/>
           <w:bCs/>
+          <w:sz w:val="32"/>
+          <w:szCs w:val="32"/>
         </w:rPr>
       </w:pPr>
       <w:hyperlink w:anchor="zinc" w:history="1">
@@ -219,6 +257,8 @@
             <w:rStyle w:val="Hipervnculo"/>
             <w:b/>
             <w:bCs/>
+            <w:sz w:val="32"/>
+            <w:szCs w:val="32"/>
           </w:rPr>
           <w:t>Zinc</w:t>
         </w:r>
@@ -233,6 +273,8 @@
         <w:rPr>
           <w:b/>
           <w:bCs/>
+          <w:sz w:val="32"/>
+          <w:szCs w:val="32"/>
         </w:rPr>
       </w:pPr>
       <w:hyperlink w:anchor="recomendaciones" w:history="1">
@@ -241,6 +283,8 @@
             <w:rStyle w:val="Hipervnculo"/>
             <w:b/>
             <w:bCs/>
+            <w:sz w:val="32"/>
+            <w:szCs w:val="32"/>
           </w:rPr>
           <w:t>Recomendaciones</w:t>
         </w:r>
@@ -255,6 +299,8 @@
         <w:rPr>
           <w:b/>
           <w:bCs/>
+          <w:sz w:val="32"/>
+          <w:szCs w:val="32"/>
         </w:rPr>
       </w:pPr>
       <w:hyperlink w:anchor="monitoreo" w:history="1">
@@ -263,6 +309,8 @@
             <w:rStyle w:val="Hipervnculo"/>
             <w:b/>
             <w:bCs/>
+            <w:sz w:val="32"/>
+            <w:szCs w:val="32"/>
           </w:rPr>
           <w:t>Monitoreo</w:t>
         </w:r>
@@ -296,12 +344,16 @@
         <w:rPr>
           <w:b/>
           <w:bCs/>
-        </w:rPr>
-      </w:pPr>
-      <w:r>
-        <w:rPr>
-          <w:b/>
-          <w:bCs/>
+          <w:sz w:val="28"/>
+          <w:szCs w:val="28"/>
+        </w:rPr>
+      </w:pPr>
+      <w:r>
+        <w:rPr>
+          <w:b/>
+          <w:bCs/>
+          <w:sz w:val="28"/>
+          <w:szCs w:val="28"/>
         </w:rPr>
         <w:lastRenderedPageBreak/>
         <w:t>Registro e Ingreso</w:t>
@@ -313,15 +365,25 @@
           <w:ilvl w:val="0"/>
           <w:numId w:val="1"/>
         </w:numPr>
-      </w:pPr>
-      <w:r>
-        <w:rPr>
-          <w:b/>
-          <w:bCs/>
+        <w:rPr>
+          <w:sz w:val="28"/>
+          <w:szCs w:val="28"/>
+        </w:rPr>
+      </w:pPr>
+      <w:r>
+        <w:rPr>
+          <w:b/>
+          <w:bCs/>
+          <w:sz w:val="28"/>
+          <w:szCs w:val="28"/>
         </w:rPr>
         <w:t>Registro</w:t>
       </w:r>
       <w:r>
+        <w:rPr>
+          <w:sz w:val="28"/>
+          <w:szCs w:val="28"/>
+        </w:rPr>
         <w:t>: Completa el formulario con:</w:t>
       </w:r>
     </w:p>
@@ -331,8 +393,16 @@
           <w:ilvl w:val="1"/>
           <w:numId w:val="1"/>
         </w:numPr>
-      </w:pPr>
-      <w:r>
+        <w:rPr>
+          <w:sz w:val="28"/>
+          <w:szCs w:val="28"/>
+        </w:rPr>
+      </w:pPr>
+      <w:r>
+        <w:rPr>
+          <w:sz w:val="28"/>
+          <w:szCs w:val="28"/>
+        </w:rPr>
         <w:t>Nombre completo.</w:t>
       </w:r>
     </w:p>
@@ -342,8 +412,16 @@
           <w:ilvl w:val="1"/>
           <w:numId w:val="1"/>
         </w:numPr>
-      </w:pPr>
-      <w:r>
+        <w:rPr>
+          <w:sz w:val="28"/>
+          <w:szCs w:val="28"/>
+        </w:rPr>
+      </w:pPr>
+      <w:r>
+        <w:rPr>
+          <w:sz w:val="28"/>
+          <w:szCs w:val="28"/>
+        </w:rPr>
         <w:t>Nombre de usuario.</w:t>
       </w:r>
     </w:p>
@@ -353,8 +431,16 @@
           <w:ilvl w:val="1"/>
           <w:numId w:val="1"/>
         </w:numPr>
-      </w:pPr>
-      <w:r>
+        <w:rPr>
+          <w:sz w:val="28"/>
+          <w:szCs w:val="28"/>
+        </w:rPr>
+      </w:pPr>
+      <w:r>
+        <w:rPr>
+          <w:sz w:val="28"/>
+          <w:szCs w:val="28"/>
+        </w:rPr>
         <w:t>Correo electrónico.</w:t>
       </w:r>
     </w:p>
@@ -364,8 +450,16 @@
           <w:ilvl w:val="1"/>
           <w:numId w:val="1"/>
         </w:numPr>
-      </w:pPr>
-      <w:r>
+        <w:rPr>
+          <w:sz w:val="28"/>
+          <w:szCs w:val="28"/>
+        </w:rPr>
+      </w:pPr>
+      <w:r>
+        <w:rPr>
+          <w:sz w:val="28"/>
+          <w:szCs w:val="28"/>
+        </w:rPr>
         <w:t>Contraseña.</w:t>
       </w:r>
     </w:p>
@@ -375,22 +469,42 @@
           <w:ilvl w:val="0"/>
           <w:numId w:val="1"/>
         </w:numPr>
-      </w:pPr>
-      <w:r>
-        <w:rPr>
-          <w:b/>
-          <w:bCs/>
+        <w:rPr>
+          <w:sz w:val="28"/>
+          <w:szCs w:val="28"/>
+        </w:rPr>
+      </w:pPr>
+      <w:r>
+        <w:rPr>
+          <w:b/>
+          <w:bCs/>
+          <w:sz w:val="28"/>
+          <w:szCs w:val="28"/>
         </w:rPr>
         <w:t>Acceso</w:t>
       </w:r>
       <w:r>
+        <w:rPr>
+          <w:sz w:val="28"/>
+          <w:szCs w:val="28"/>
+        </w:rPr>
         <w:t>: Ingresa con tu Nombre de usuario y Contraseña.</w:t>
       </w:r>
     </w:p>
     <w:p>
-      <w:r>
+      <w:pPr>
+        <w:rPr>
+          <w:sz w:val="28"/>
+          <w:szCs w:val="28"/>
+        </w:rPr>
+      </w:pPr>
+      <w:r>
+        <w:rPr>
+          <w:sz w:val="28"/>
+          <w:szCs w:val="28"/>
+        </w:rPr>
         <w:pict w14:anchorId="733D8133">
-          <v:rect id="_x0000_i1079" style="width:0;height:1.5pt" o:hralign="center" o:hrstd="t" o:hr="t" fillcolor="#a0a0a0" stroked="f"/>
+          <v:rect id="_x0000_i1025" style="width:0;height:1.5pt" o:hralign="center" o:hrstd="t" o:hr="t" fillcolor="#a0a0a0" stroked="f"/>
         </w:pict>
       </w:r>
     </w:p>
@@ -399,18 +513,32 @@
         <w:rPr>
           <w:b/>
           <w:bCs/>
-        </w:rPr>
-      </w:pPr>
-      <w:r>
-        <w:rPr>
-          <w:b/>
-          <w:bCs/>
+          <w:sz w:val="28"/>
+          <w:szCs w:val="28"/>
+        </w:rPr>
+      </w:pPr>
+      <w:r>
+        <w:rPr>
+          <w:b/>
+          <w:bCs/>
+          <w:sz w:val="28"/>
+          <w:szCs w:val="28"/>
         </w:rPr>
         <w:t>Navegación por la Plataforma</w:t>
       </w:r>
     </w:p>
     <w:p>
-      <w:r>
+      <w:pPr>
+        <w:rPr>
+          <w:sz w:val="28"/>
+          <w:szCs w:val="28"/>
+        </w:rPr>
+      </w:pPr>
+      <w:r>
+        <w:rPr>
+          <w:sz w:val="28"/>
+          <w:szCs w:val="28"/>
+        </w:rPr>
         <w:t>Tienes dos opciones principales:</w:t>
       </w:r>
     </w:p>
@@ -420,61 +548,89 @@
           <w:ilvl w:val="0"/>
           <w:numId w:val="2"/>
         </w:numPr>
-      </w:pPr>
-      <w:r>
-        <w:rPr>
-          <w:b/>
-          <w:bCs/>
+        <w:rPr>
+          <w:sz w:val="28"/>
+          <w:szCs w:val="28"/>
+        </w:rPr>
+      </w:pPr>
+      <w:r>
+        <w:rPr>
+          <w:b/>
+          <w:bCs/>
+          <w:sz w:val="28"/>
+          <w:szCs w:val="28"/>
         </w:rPr>
         <w:t>Secciones específicas</w:t>
       </w:r>
       <w:r>
-        <w:t xml:space="preserve">: Explora las pestañas de nutrientes </w:t>
-      </w:r>
-      <w:r>
-        <w:t xml:space="preserve">para lotes / cultivos </w:t>
-      </w:r>
-      <w:r>
-        <w:t xml:space="preserve">individuales: </w:t>
-      </w:r>
-      <w:r>
-        <w:rPr>
-          <w:b/>
-          <w:bCs/>
+        <w:rPr>
+          <w:sz w:val="28"/>
+          <w:szCs w:val="28"/>
+        </w:rPr>
+        <w:t xml:space="preserve">: Explora las pestañas de nutrientes para lotes / cultivos individuales: </w:t>
+      </w:r>
+      <w:r>
+        <w:rPr>
+          <w:b/>
+          <w:bCs/>
+          <w:sz w:val="28"/>
+          <w:szCs w:val="28"/>
         </w:rPr>
         <w:t>Nitrógeno</w:t>
       </w:r>
       <w:r>
+        <w:rPr>
+          <w:sz w:val="28"/>
+          <w:szCs w:val="28"/>
+        </w:rPr>
         <w:t xml:space="preserve">, </w:t>
       </w:r>
       <w:r>
         <w:rPr>
           <w:b/>
           <w:bCs/>
+          <w:sz w:val="28"/>
+          <w:szCs w:val="28"/>
         </w:rPr>
         <w:t>Fósforo</w:t>
       </w:r>
       <w:r>
+        <w:rPr>
+          <w:sz w:val="28"/>
+          <w:szCs w:val="28"/>
+        </w:rPr>
         <w:t xml:space="preserve">, </w:t>
       </w:r>
       <w:r>
         <w:rPr>
           <w:b/>
           <w:bCs/>
+          <w:sz w:val="28"/>
+          <w:szCs w:val="28"/>
         </w:rPr>
         <w:t>Azufre</w:t>
       </w:r>
       <w:r>
+        <w:rPr>
+          <w:sz w:val="28"/>
+          <w:szCs w:val="28"/>
+        </w:rPr>
         <w:t xml:space="preserve"> o </w:t>
       </w:r>
       <w:r>
         <w:rPr>
           <w:b/>
           <w:bCs/>
+          <w:sz w:val="28"/>
+          <w:szCs w:val="28"/>
         </w:rPr>
         <w:t>Zinc</w:t>
       </w:r>
       <w:r>
+        <w:rPr>
+          <w:sz w:val="28"/>
+          <w:szCs w:val="28"/>
+        </w:rPr>
         <w:t>.</w:t>
       </w:r>
     </w:p>
@@ -484,32 +640,58 @@
           <w:ilvl w:val="0"/>
           <w:numId w:val="2"/>
         </w:numPr>
-      </w:pPr>
-      <w:r>
-        <w:rPr>
-          <w:b/>
-          <w:bCs/>
+        <w:rPr>
+          <w:sz w:val="28"/>
+          <w:szCs w:val="28"/>
+        </w:rPr>
+      </w:pPr>
+      <w:r>
+        <w:rPr>
+          <w:b/>
+          <w:bCs/>
+          <w:sz w:val="28"/>
+          <w:szCs w:val="28"/>
         </w:rPr>
         <w:t>Carga masiva de datos</w:t>
       </w:r>
       <w:r>
+        <w:rPr>
+          <w:sz w:val="28"/>
+          <w:szCs w:val="28"/>
+        </w:rPr>
         <w:t xml:space="preserve">: Ve a la pestaña </w:t>
       </w:r>
       <w:r>
         <w:rPr>
           <w:b/>
           <w:bCs/>
+          <w:sz w:val="28"/>
+          <w:szCs w:val="28"/>
         </w:rPr>
         <w:t>Carga de datos</w:t>
       </w:r>
       <w:r>
+        <w:rPr>
+          <w:sz w:val="28"/>
+          <w:szCs w:val="28"/>
+        </w:rPr>
         <w:t xml:space="preserve"> para cargar información de múltiples lotes y cultivos.</w:t>
       </w:r>
     </w:p>
     <w:p>
-      <w:r>
+      <w:pPr>
+        <w:rPr>
+          <w:sz w:val="28"/>
+          <w:szCs w:val="28"/>
+        </w:rPr>
+      </w:pPr>
+      <w:r>
+        <w:rPr>
+          <w:sz w:val="28"/>
+          <w:szCs w:val="28"/>
+        </w:rPr>
         <w:pict w14:anchorId="19926B7B">
-          <v:rect id="_x0000_i1080" style="width:0;height:1.5pt" o:hralign="center" o:hrstd="t" o:hr="t" fillcolor="#a0a0a0" stroked="f"/>
+          <v:rect id="_x0000_i1026" style="width:0;height:1.5pt" o:hralign="center" o:hrstd="t" o:hr="t" fillcolor="#a0a0a0" stroked="f"/>
         </w:pict>
       </w:r>
     </w:p>
@@ -518,12 +700,16 @@
         <w:rPr>
           <w:b/>
           <w:bCs/>
-        </w:rPr>
-      </w:pPr>
-      <w:r>
-        <w:rPr>
-          <w:b/>
-          <w:bCs/>
+          <w:sz w:val="28"/>
+          <w:szCs w:val="28"/>
+        </w:rPr>
+      </w:pPr>
+      <w:r>
+        <w:rPr>
+          <w:b/>
+          <w:bCs/>
+          <w:sz w:val="28"/>
+          <w:szCs w:val="28"/>
         </w:rPr>
         <w:t>Instrucciones por Sección</w:t>
       </w:r>
@@ -533,12 +719,16 @@
         <w:rPr>
           <w:b/>
           <w:bCs/>
-        </w:rPr>
-      </w:pPr>
-      <w:r>
-        <w:rPr>
-          <w:b/>
-          <w:bCs/>
+          <w:sz w:val="28"/>
+          <w:szCs w:val="28"/>
+        </w:rPr>
+      </w:pPr>
+      <w:r>
+        <w:rPr>
+          <w:b/>
+          <w:bCs/>
+          <w:sz w:val="28"/>
+          <w:szCs w:val="28"/>
         </w:rPr>
         <w:t>Carga de datos</w:t>
       </w:r>
@@ -549,8 +739,16 @@
           <w:ilvl w:val="0"/>
           <w:numId w:val="3"/>
         </w:numPr>
-      </w:pPr>
-      <w:r>
+        <w:rPr>
+          <w:sz w:val="28"/>
+          <w:szCs w:val="28"/>
+        </w:rPr>
+      </w:pPr>
+      <w:r>
+        <w:rPr>
+          <w:sz w:val="28"/>
+          <w:szCs w:val="28"/>
+        </w:rPr>
         <w:t>Descarga la plantilla de datos (</w:t>
       </w:r>
       <w:proofErr w:type="spellStart"/>
@@ -558,11 +756,17 @@
         <w:rPr>
           <w:i/>
           <w:iCs/>
+          <w:sz w:val="28"/>
+          <w:szCs w:val="28"/>
         </w:rPr>
         <w:t>data_usuario</w:t>
       </w:r>
       <w:proofErr w:type="spellEnd"/>
       <w:r>
+        <w:rPr>
+          <w:sz w:val="28"/>
+          <w:szCs w:val="28"/>
+        </w:rPr>
         <w:t>).</w:t>
       </w:r>
     </w:p>
@@ -572,8 +776,16 @@
           <w:ilvl w:val="0"/>
           <w:numId w:val="3"/>
         </w:numPr>
-      </w:pPr>
-      <w:r>
+        <w:rPr>
+          <w:sz w:val="28"/>
+          <w:szCs w:val="28"/>
+        </w:rPr>
+      </w:pPr>
+      <w:r>
+        <w:rPr>
+          <w:sz w:val="28"/>
+          <w:szCs w:val="28"/>
+        </w:rPr>
         <w:t>Completa la plantilla con los datos solicitados.</w:t>
       </w:r>
     </w:p>
@@ -583,18 +795,32 @@
           <w:ilvl w:val="0"/>
           <w:numId w:val="3"/>
         </w:numPr>
-      </w:pPr>
-      <w:r>
+        <w:rPr>
+          <w:sz w:val="28"/>
+          <w:szCs w:val="28"/>
+        </w:rPr>
+      </w:pPr>
+      <w:r>
+        <w:rPr>
+          <w:sz w:val="28"/>
+          <w:szCs w:val="28"/>
+        </w:rPr>
         <w:t xml:space="preserve">Sube el archivo en </w:t>
       </w:r>
       <w:r>
         <w:rPr>
           <w:b/>
           <w:bCs/>
+          <w:sz w:val="28"/>
+          <w:szCs w:val="28"/>
         </w:rPr>
         <w:t>Subir archivo de datos</w:t>
       </w:r>
       <w:r>
+        <w:rPr>
+          <w:sz w:val="28"/>
+          <w:szCs w:val="28"/>
+        </w:rPr>
         <w:t>.</w:t>
       </w:r>
     </w:p>
@@ -604,8 +830,16 @@
           <w:ilvl w:val="0"/>
           <w:numId w:val="3"/>
         </w:numPr>
-      </w:pPr>
-      <w:r>
+        <w:rPr>
+          <w:sz w:val="28"/>
+          <w:szCs w:val="28"/>
+        </w:rPr>
+      </w:pPr>
+      <w:r>
+        <w:rPr>
+          <w:sz w:val="28"/>
+          <w:szCs w:val="28"/>
+        </w:rPr>
         <w:t>Selecciona las zonas geográficas:</w:t>
       </w:r>
     </w:p>
@@ -615,15 +849,25 @@
           <w:ilvl w:val="1"/>
           <w:numId w:val="3"/>
         </w:numPr>
-      </w:pPr>
-      <w:r>
-        <w:rPr>
-          <w:b/>
-          <w:bCs/>
+        <w:rPr>
+          <w:sz w:val="28"/>
+          <w:szCs w:val="28"/>
+        </w:rPr>
+      </w:pPr>
+      <w:r>
+        <w:rPr>
+          <w:b/>
+          <w:bCs/>
+          <w:sz w:val="28"/>
+          <w:szCs w:val="28"/>
         </w:rPr>
         <w:t>Maíz</w:t>
       </w:r>
       <w:r>
+        <w:rPr>
+          <w:sz w:val="28"/>
+          <w:szCs w:val="28"/>
+        </w:rPr>
         <w:t>:</w:t>
       </w:r>
     </w:p>
@@ -633,8 +877,16 @@
           <w:ilvl w:val="2"/>
           <w:numId w:val="3"/>
         </w:numPr>
-      </w:pPr>
-      <w:r>
+        <w:rPr>
+          <w:sz w:val="28"/>
+          <w:szCs w:val="28"/>
+        </w:rPr>
+      </w:pPr>
+      <w:r>
+        <w:rPr>
+          <w:sz w:val="28"/>
+          <w:szCs w:val="28"/>
+        </w:rPr>
         <w:t>Sudeste siembra temprana.</w:t>
       </w:r>
     </w:p>
@@ -644,8 +896,16 @@
           <w:ilvl w:val="2"/>
           <w:numId w:val="3"/>
         </w:numPr>
-      </w:pPr>
-      <w:r>
+        <w:rPr>
+          <w:sz w:val="28"/>
+          <w:szCs w:val="28"/>
+        </w:rPr>
+      </w:pPr>
+      <w:r>
+        <w:rPr>
+          <w:sz w:val="28"/>
+          <w:szCs w:val="28"/>
+        </w:rPr>
         <w:t>Núcleo siembra temprana.</w:t>
       </w:r>
     </w:p>
@@ -655,8 +915,16 @@
           <w:ilvl w:val="2"/>
           <w:numId w:val="3"/>
         </w:numPr>
-      </w:pPr>
-      <w:r>
+        <w:rPr>
+          <w:sz w:val="28"/>
+          <w:szCs w:val="28"/>
+        </w:rPr>
+      </w:pPr>
+      <w:r>
+        <w:rPr>
+          <w:sz w:val="28"/>
+          <w:szCs w:val="28"/>
+        </w:rPr>
         <w:t>Núcleo siembra tardía.</w:t>
       </w:r>
     </w:p>
@@ -666,15 +934,25 @@
           <w:ilvl w:val="1"/>
           <w:numId w:val="3"/>
         </w:numPr>
-      </w:pPr>
-      <w:r>
-        <w:rPr>
-          <w:b/>
-          <w:bCs/>
+        <w:rPr>
+          <w:sz w:val="28"/>
+          <w:szCs w:val="28"/>
+        </w:rPr>
+      </w:pPr>
+      <w:r>
+        <w:rPr>
+          <w:b/>
+          <w:bCs/>
+          <w:sz w:val="28"/>
+          <w:szCs w:val="28"/>
         </w:rPr>
         <w:t>Azufre</w:t>
       </w:r>
       <w:r>
+        <w:rPr>
+          <w:sz w:val="28"/>
+          <w:szCs w:val="28"/>
+        </w:rPr>
         <w:t>:</w:t>
       </w:r>
     </w:p>
@@ -684,8 +962,17 @@
           <w:ilvl w:val="2"/>
           <w:numId w:val="3"/>
         </w:numPr>
-      </w:pPr>
-      <w:r>
+        <w:rPr>
+          <w:sz w:val="28"/>
+          <w:szCs w:val="28"/>
+        </w:rPr>
+      </w:pPr>
+      <w:r>
+        <w:rPr>
+          <w:sz w:val="28"/>
+          <w:szCs w:val="28"/>
+        </w:rPr>
+        <w:lastRenderedPageBreak/>
         <w:t>Sudeste de Buenos Aires.</w:t>
       </w:r>
     </w:p>
@@ -695,15 +982,33 @@
           <w:ilvl w:val="2"/>
           <w:numId w:val="3"/>
         </w:numPr>
-      </w:pPr>
-      <w:r>
+        <w:rPr>
+          <w:sz w:val="28"/>
+          <w:szCs w:val="28"/>
+        </w:rPr>
+      </w:pPr>
+      <w:r>
+        <w:rPr>
+          <w:sz w:val="28"/>
+          <w:szCs w:val="28"/>
+        </w:rPr>
         <w:t>Otra.</w:t>
       </w:r>
     </w:p>
     <w:p>
-      <w:r>
+      <w:pPr>
+        <w:rPr>
+          <w:sz w:val="28"/>
+          <w:szCs w:val="28"/>
+        </w:rPr>
+      </w:pPr>
+      <w:r>
+        <w:rPr>
+          <w:sz w:val="28"/>
+          <w:szCs w:val="28"/>
+        </w:rPr>
         <w:pict w14:anchorId="2131FB2B">
-          <v:rect id="_x0000_i1081" style="width:0;height:1.5pt" o:hralign="center" o:hrstd="t" o:hr="t" fillcolor="#a0a0a0" stroked="f"/>
+          <v:rect id="_x0000_i1027" style="width:0;height:1.5pt" o:hralign="center" o:hrstd="t" o:hr="t" fillcolor="#a0a0a0" stroked="f"/>
         </w:pict>
       </w:r>
     </w:p>
@@ -712,26 +1017,41 @@
         <w:rPr>
           <w:b/>
           <w:bCs/>
-        </w:rPr>
-      </w:pPr>
-      <w:r>
-        <w:rPr>
-          <w:b/>
-          <w:bCs/>
-        </w:rPr>
-        <w:lastRenderedPageBreak/>
+          <w:sz w:val="28"/>
+          <w:szCs w:val="28"/>
+        </w:rPr>
+      </w:pPr>
+      <w:r>
+        <w:rPr>
+          <w:b/>
+          <w:bCs/>
+          <w:sz w:val="28"/>
+          <w:szCs w:val="28"/>
+        </w:rPr>
         <w:t>Nitrógeno</w:t>
       </w:r>
     </w:p>
     <w:p>
-      <w:r>
-        <w:rPr>
-          <w:b/>
-          <w:bCs/>
+      <w:pPr>
+        <w:rPr>
+          <w:sz w:val="28"/>
+          <w:szCs w:val="28"/>
+        </w:rPr>
+      </w:pPr>
+      <w:r>
+        <w:rPr>
+          <w:b/>
+          <w:bCs/>
+          <w:sz w:val="28"/>
+          <w:szCs w:val="28"/>
         </w:rPr>
         <w:t>Opciones disponibles</w:t>
       </w:r>
       <w:r>
+        <w:rPr>
+          <w:sz w:val="28"/>
+          <w:szCs w:val="28"/>
+        </w:rPr>
         <w:t>:</w:t>
       </w:r>
     </w:p>
@@ -741,15 +1061,25 @@
           <w:ilvl w:val="0"/>
           <w:numId w:val="4"/>
         </w:numPr>
-      </w:pPr>
-      <w:r>
-        <w:rPr>
-          <w:b/>
-          <w:bCs/>
+        <w:rPr>
+          <w:sz w:val="28"/>
+          <w:szCs w:val="28"/>
+        </w:rPr>
+      </w:pPr>
+      <w:r>
+        <w:rPr>
+          <w:b/>
+          <w:bCs/>
+          <w:sz w:val="28"/>
+          <w:szCs w:val="28"/>
         </w:rPr>
         <w:t>Lote único</w:t>
       </w:r>
       <w:r>
+        <w:rPr>
+          <w:sz w:val="28"/>
+          <w:szCs w:val="28"/>
+        </w:rPr>
         <w:t>:</w:t>
       </w:r>
     </w:p>
@@ -759,15 +1089,25 @@
           <w:ilvl w:val="1"/>
           <w:numId w:val="4"/>
         </w:numPr>
-      </w:pPr>
-      <w:r>
-        <w:rPr>
-          <w:b/>
-          <w:bCs/>
+        <w:rPr>
+          <w:sz w:val="28"/>
+          <w:szCs w:val="28"/>
+        </w:rPr>
+      </w:pPr>
+      <w:r>
+        <w:rPr>
+          <w:b/>
+          <w:bCs/>
+          <w:sz w:val="28"/>
+          <w:szCs w:val="28"/>
         </w:rPr>
         <w:t>Datos necesarios para estimar la demanda</w:t>
       </w:r>
       <w:r>
+        <w:rPr>
+          <w:sz w:val="28"/>
+          <w:szCs w:val="28"/>
+        </w:rPr>
         <w:t>:</w:t>
       </w:r>
     </w:p>
@@ -777,8 +1117,16 @@
           <w:ilvl w:val="2"/>
           <w:numId w:val="4"/>
         </w:numPr>
-      </w:pPr>
-      <w:r>
+        <w:rPr>
+          <w:sz w:val="28"/>
+          <w:szCs w:val="28"/>
+        </w:rPr>
+      </w:pPr>
+      <w:r>
+        <w:rPr>
+          <w:sz w:val="28"/>
+          <w:szCs w:val="28"/>
+        </w:rPr>
         <w:t>Cultivo.</w:t>
       </w:r>
     </w:p>
@@ -788,8 +1136,16 @@
           <w:ilvl w:val="2"/>
           <w:numId w:val="4"/>
         </w:numPr>
-      </w:pPr>
-      <w:r>
+        <w:rPr>
+          <w:sz w:val="28"/>
+          <w:szCs w:val="28"/>
+        </w:rPr>
+      </w:pPr>
+      <w:r>
+        <w:rPr>
+          <w:sz w:val="28"/>
+          <w:szCs w:val="28"/>
+        </w:rPr>
         <w:t>Rendimiento objetivo (t/ha).</w:t>
       </w:r>
     </w:p>
@@ -799,15 +1155,17 @@
           <w:ilvl w:val="2"/>
           <w:numId w:val="4"/>
         </w:numPr>
-      </w:pPr>
-      <w:r>
-        <w:t>Proteína objetivo (%) (para trigo</w:t>
-      </w:r>
-      <w:r>
-        <w:t>, opcional para otros cultivos</w:t>
-      </w:r>
-      <w:r>
-        <w:t>).</w:t>
+        <w:rPr>
+          <w:sz w:val="28"/>
+          <w:szCs w:val="28"/>
+        </w:rPr>
+      </w:pPr>
+      <w:r>
+        <w:rPr>
+          <w:sz w:val="28"/>
+          <w:szCs w:val="28"/>
+        </w:rPr>
+        <w:t>Proteína objetivo (%) (para trigo, opcional para otros cultivos).</w:t>
       </w:r>
     </w:p>
     <w:p>
@@ -816,8 +1174,16 @@
           <w:ilvl w:val="2"/>
           <w:numId w:val="4"/>
         </w:numPr>
-      </w:pPr>
-      <w:r>
+        <w:rPr>
+          <w:sz w:val="28"/>
+          <w:szCs w:val="28"/>
+        </w:rPr>
+      </w:pPr>
+      <w:r>
+        <w:rPr>
+          <w:sz w:val="28"/>
+          <w:szCs w:val="28"/>
+        </w:rPr>
         <w:t>Requerimientos en planta y sistema (kg N/t). Usa valores predeterminados o personaliza.</w:t>
       </w:r>
     </w:p>
@@ -827,15 +1193,25 @@
           <w:ilvl w:val="1"/>
           <w:numId w:val="4"/>
         </w:numPr>
-      </w:pPr>
-      <w:r>
-        <w:rPr>
-          <w:b/>
-          <w:bCs/>
+        <w:rPr>
+          <w:sz w:val="28"/>
+          <w:szCs w:val="28"/>
+        </w:rPr>
+      </w:pPr>
+      <w:r>
+        <w:rPr>
+          <w:b/>
+          <w:bCs/>
+          <w:sz w:val="28"/>
+          <w:szCs w:val="28"/>
         </w:rPr>
         <w:t>Datos necesarios para estimar la oferta</w:t>
       </w:r>
       <w:r>
+        <w:rPr>
+          <w:sz w:val="28"/>
+          <w:szCs w:val="28"/>
+        </w:rPr>
         <w:t>:</w:t>
       </w:r>
     </w:p>
@@ -845,8 +1221,16 @@
           <w:ilvl w:val="2"/>
           <w:numId w:val="4"/>
         </w:numPr>
-      </w:pPr>
-      <w:r>
+        <w:rPr>
+          <w:sz w:val="28"/>
+          <w:szCs w:val="28"/>
+        </w:rPr>
+      </w:pPr>
+      <w:r>
+        <w:rPr>
+          <w:sz w:val="28"/>
+          <w:szCs w:val="28"/>
+        </w:rPr>
         <w:t>N-Nitrato (ppm) a distintas profundidades (0-20cm, 20-40cm, 40-60cm).</w:t>
       </w:r>
     </w:p>
@@ -856,8 +1240,16 @@
           <w:ilvl w:val="2"/>
           <w:numId w:val="4"/>
         </w:numPr>
-      </w:pPr>
-      <w:r>
+        <w:rPr>
+          <w:sz w:val="28"/>
+          <w:szCs w:val="28"/>
+        </w:rPr>
+      </w:pPr>
+      <w:r>
+        <w:rPr>
+          <w:sz w:val="28"/>
+          <w:szCs w:val="28"/>
+        </w:rPr>
         <w:t>Densidad aparente (g/cm³). Valor por defecto: 1.2 g/cm³.</w:t>
       </w:r>
     </w:p>
@@ -867,26 +1259,26 @@
           <w:ilvl w:val="2"/>
           <w:numId w:val="4"/>
         </w:numPr>
+        <w:rPr>
+          <w:sz w:val="28"/>
+          <w:szCs w:val="28"/>
+        </w:rPr>
       </w:pPr>
       <w:proofErr w:type="spellStart"/>
       <w:r>
+        <w:rPr>
+          <w:sz w:val="28"/>
+          <w:szCs w:val="28"/>
+        </w:rPr>
         <w:t>Nan</w:t>
       </w:r>
       <w:proofErr w:type="spellEnd"/>
       <w:r>
-        <w:t xml:space="preserve"> (ppm) a 0-20cm (valor medio de mineralización para la </w:t>
-      </w:r>
-      <w:r>
-        <w:t>región</w:t>
-      </w:r>
-      <w:r>
-        <w:t>,</w:t>
-      </w:r>
-      <w:r>
-        <w:t xml:space="preserve"> si</w:t>
-      </w:r>
-      <w:r>
-        <w:t xml:space="preserve"> no se dispone de datos).</w:t>
+        <w:rPr>
+          <w:sz w:val="28"/>
+          <w:szCs w:val="28"/>
+        </w:rPr>
+        <w:t xml:space="preserve"> (ppm) a 0-20cm (valor medio de mineralización para la región, si no se dispone de datos).</w:t>
       </w:r>
     </w:p>
     <w:p>
@@ -895,15 +1287,17 @@
           <w:ilvl w:val="2"/>
           <w:numId w:val="4"/>
         </w:numPr>
-      </w:pPr>
-      <w:r>
-        <w:t>Efecto antecesor (kg N/ha) (opcional, con valores predeterminados para soja o maíz</w:t>
-      </w:r>
-      <w:r>
-        <w:t xml:space="preserve"> como antecesores de trigo</w:t>
-      </w:r>
-      <w:r>
-        <w:t>).</w:t>
+        <w:rPr>
+          <w:sz w:val="28"/>
+          <w:szCs w:val="28"/>
+        </w:rPr>
+      </w:pPr>
+      <w:r>
+        <w:rPr>
+          <w:sz w:val="28"/>
+          <w:szCs w:val="28"/>
+        </w:rPr>
+        <w:t>Efecto antecesor (kg N/ha) (opcional, con valores predeterminados para soja o maíz como antecesores de trigo).</w:t>
       </w:r>
     </w:p>
     <w:p>
@@ -912,8 +1306,16 @@
           <w:ilvl w:val="1"/>
           <w:numId w:val="4"/>
         </w:numPr>
-      </w:pPr>
-      <w:r>
+        <w:rPr>
+          <w:sz w:val="28"/>
+          <w:szCs w:val="28"/>
+        </w:rPr>
+      </w:pPr>
+      <w:r>
+        <w:rPr>
+          <w:sz w:val="28"/>
+          <w:szCs w:val="28"/>
+        </w:rPr>
         <w:t>El sistema calculará:</w:t>
       </w:r>
     </w:p>
@@ -923,8 +1325,16 @@
           <w:ilvl w:val="2"/>
           <w:numId w:val="4"/>
         </w:numPr>
-      </w:pPr>
-      <w:r>
+        <w:rPr>
+          <w:sz w:val="28"/>
+          <w:szCs w:val="28"/>
+        </w:rPr>
+      </w:pPr>
+      <w:r>
+        <w:rPr>
+          <w:sz w:val="28"/>
+          <w:szCs w:val="28"/>
+        </w:rPr>
         <w:t>N disponible (kg N/ha).</w:t>
       </w:r>
     </w:p>
@@ -934,8 +1344,16 @@
           <w:ilvl w:val="2"/>
           <w:numId w:val="4"/>
         </w:numPr>
-      </w:pPr>
-      <w:r>
+        <w:rPr>
+          <w:sz w:val="28"/>
+          <w:szCs w:val="28"/>
+        </w:rPr>
+      </w:pPr>
+      <w:r>
+        <w:rPr>
+          <w:sz w:val="28"/>
+          <w:szCs w:val="28"/>
+        </w:rPr>
         <w:t>Mineralización de N (kg N/ha).</w:t>
       </w:r>
     </w:p>
@@ -945,8 +1363,16 @@
           <w:ilvl w:val="2"/>
           <w:numId w:val="4"/>
         </w:numPr>
-      </w:pPr>
-      <w:r>
+        <w:rPr>
+          <w:sz w:val="28"/>
+          <w:szCs w:val="28"/>
+        </w:rPr>
+      </w:pPr>
+      <w:r>
+        <w:rPr>
+          <w:sz w:val="28"/>
+          <w:szCs w:val="28"/>
+        </w:rPr>
         <w:t>Efecto del cultivo antecesor (si corresponde).</w:t>
       </w:r>
     </w:p>
@@ -956,15 +1382,26 @@
           <w:ilvl w:val="1"/>
           <w:numId w:val="4"/>
         </w:numPr>
-      </w:pPr>
-      <w:r>
-        <w:rPr>
-          <w:b/>
-          <w:bCs/>
-        </w:rPr>
+        <w:rPr>
+          <w:sz w:val="28"/>
+          <w:szCs w:val="28"/>
+        </w:rPr>
+      </w:pPr>
+      <w:r>
+        <w:rPr>
+          <w:b/>
+          <w:bCs/>
+          <w:sz w:val="28"/>
+          <w:szCs w:val="28"/>
+        </w:rPr>
+        <w:lastRenderedPageBreak/>
         <w:t>Resultados mostrados</w:t>
       </w:r>
       <w:r>
+        <w:rPr>
+          <w:sz w:val="28"/>
+          <w:szCs w:val="28"/>
+        </w:rPr>
         <w:t>: Demanda, Oferta y Dosis de N (kg N/ha).</w:t>
       </w:r>
     </w:p>
@@ -974,15 +1411,25 @@
           <w:ilvl w:val="0"/>
           <w:numId w:val="4"/>
         </w:numPr>
-      </w:pPr>
-      <w:r>
-        <w:rPr>
-          <w:b/>
-          <w:bCs/>
+        <w:rPr>
+          <w:sz w:val="28"/>
+          <w:szCs w:val="28"/>
+        </w:rPr>
+      </w:pPr>
+      <w:r>
+        <w:rPr>
+          <w:b/>
+          <w:bCs/>
+          <w:sz w:val="28"/>
+          <w:szCs w:val="28"/>
         </w:rPr>
         <w:t>Múltiples lotes</w:t>
       </w:r>
       <w:r>
+        <w:rPr>
+          <w:sz w:val="28"/>
+          <w:szCs w:val="28"/>
+        </w:rPr>
         <w:t>:</w:t>
       </w:r>
     </w:p>
@@ -992,18 +1439,32 @@
           <w:ilvl w:val="1"/>
           <w:numId w:val="4"/>
         </w:numPr>
-      </w:pPr>
-      <w:r>
+        <w:rPr>
+          <w:sz w:val="28"/>
+          <w:szCs w:val="28"/>
+        </w:rPr>
+      </w:pPr>
+      <w:r>
+        <w:rPr>
+          <w:sz w:val="28"/>
+          <w:szCs w:val="28"/>
+        </w:rPr>
         <w:t xml:space="preserve">Genera un gráfico y tabla resumen con los datos cargados en </w:t>
       </w:r>
       <w:r>
         <w:rPr>
           <w:b/>
           <w:bCs/>
+          <w:sz w:val="28"/>
+          <w:szCs w:val="28"/>
         </w:rPr>
         <w:t>Carga de datos</w:t>
       </w:r>
       <w:r>
+        <w:rPr>
+          <w:sz w:val="28"/>
+          <w:szCs w:val="28"/>
+        </w:rPr>
         <w:t>.</w:t>
       </w:r>
     </w:p>
@@ -1013,15 +1474,33 @@
           <w:ilvl w:val="1"/>
           <w:numId w:val="4"/>
         </w:numPr>
-      </w:pPr>
-      <w:r>
+        <w:rPr>
+          <w:sz w:val="28"/>
+          <w:szCs w:val="28"/>
+        </w:rPr>
+      </w:pPr>
+      <w:r>
+        <w:rPr>
+          <w:sz w:val="28"/>
+          <w:szCs w:val="28"/>
+        </w:rPr>
         <w:t>Descarga los resultados en formato .xlsx y .png.</w:t>
       </w:r>
     </w:p>
     <w:p>
-      <w:r>
+      <w:pPr>
+        <w:rPr>
+          <w:sz w:val="28"/>
+          <w:szCs w:val="28"/>
+        </w:rPr>
+      </w:pPr>
+      <w:r>
+        <w:rPr>
+          <w:sz w:val="28"/>
+          <w:szCs w:val="28"/>
+        </w:rPr>
         <w:pict w14:anchorId="157D5DEA">
-          <v:rect id="_x0000_i1082" style="width:0;height:1.5pt" o:hralign="center" o:hrstd="t" o:hr="t" fillcolor="#a0a0a0" stroked="f"/>
+          <v:rect id="_x0000_i1028" style="width:0;height:1.5pt" o:hralign="center" o:hrstd="t" o:hr="t" fillcolor="#a0a0a0" stroked="f"/>
         </w:pict>
       </w:r>
     </w:p>
@@ -1030,25 +1509,41 @@
         <w:rPr>
           <w:b/>
           <w:bCs/>
-        </w:rPr>
-      </w:pPr>
-      <w:r>
-        <w:rPr>
-          <w:b/>
-          <w:bCs/>
+          <w:sz w:val="28"/>
+          <w:szCs w:val="28"/>
+        </w:rPr>
+      </w:pPr>
+      <w:r>
+        <w:rPr>
+          <w:b/>
+          <w:bCs/>
+          <w:sz w:val="28"/>
+          <w:szCs w:val="28"/>
         </w:rPr>
         <w:t>Fósforo</w:t>
       </w:r>
     </w:p>
     <w:p>
-      <w:r>
-        <w:rPr>
-          <w:b/>
-          <w:bCs/>
+      <w:pPr>
+        <w:rPr>
+          <w:sz w:val="28"/>
+          <w:szCs w:val="28"/>
+        </w:rPr>
+      </w:pPr>
+      <w:r>
+        <w:rPr>
+          <w:b/>
+          <w:bCs/>
+          <w:sz w:val="28"/>
+          <w:szCs w:val="28"/>
         </w:rPr>
         <w:t>Opciones disponibles</w:t>
       </w:r>
       <w:r>
+        <w:rPr>
+          <w:sz w:val="28"/>
+          <w:szCs w:val="28"/>
+        </w:rPr>
         <w:t>:</w:t>
       </w:r>
     </w:p>
@@ -1058,16 +1553,25 @@
           <w:ilvl w:val="0"/>
           <w:numId w:val="5"/>
         </w:numPr>
-      </w:pPr>
-      <w:r>
-        <w:rPr>
-          <w:b/>
-          <w:bCs/>
-        </w:rPr>
-        <w:lastRenderedPageBreak/>
+        <w:rPr>
+          <w:sz w:val="28"/>
+          <w:szCs w:val="28"/>
+        </w:rPr>
+      </w:pPr>
+      <w:r>
+        <w:rPr>
+          <w:b/>
+          <w:bCs/>
+          <w:sz w:val="28"/>
+          <w:szCs w:val="28"/>
+        </w:rPr>
         <w:t>Lote único</w:t>
       </w:r>
       <w:r>
+        <w:rPr>
+          <w:sz w:val="28"/>
+          <w:szCs w:val="28"/>
+        </w:rPr>
         <w:t>:</w:t>
       </w:r>
     </w:p>
@@ -1077,8 +1581,16 @@
           <w:ilvl w:val="1"/>
           <w:numId w:val="5"/>
         </w:numPr>
-      </w:pPr>
-      <w:r>
+        <w:rPr>
+          <w:sz w:val="28"/>
+          <w:szCs w:val="28"/>
+        </w:rPr>
+      </w:pPr>
+      <w:r>
+        <w:rPr>
+          <w:sz w:val="28"/>
+          <w:szCs w:val="28"/>
+        </w:rPr>
         <w:t>Selecciona el cultivo (doble cultivo requiere especificar ambos).</w:t>
       </w:r>
     </w:p>
@@ -1088,15 +1600,25 @@
           <w:ilvl w:val="1"/>
           <w:numId w:val="5"/>
         </w:numPr>
-      </w:pPr>
-      <w:r>
-        <w:rPr>
-          <w:b/>
-          <w:bCs/>
+        <w:rPr>
+          <w:sz w:val="28"/>
+          <w:szCs w:val="28"/>
+        </w:rPr>
+      </w:pPr>
+      <w:r>
+        <w:rPr>
+          <w:b/>
+          <w:bCs/>
+          <w:sz w:val="28"/>
+          <w:szCs w:val="28"/>
         </w:rPr>
         <w:t>Cálculo de dosis de suficiencia</w:t>
       </w:r>
       <w:r>
+        <w:rPr>
+          <w:sz w:val="28"/>
+          <w:szCs w:val="28"/>
+        </w:rPr>
         <w:t>:</w:t>
       </w:r>
     </w:p>
@@ -1106,8 +1628,16 @@
           <w:ilvl w:val="2"/>
           <w:numId w:val="5"/>
         </w:numPr>
-      </w:pPr>
-      <w:r>
+        <w:rPr>
+          <w:sz w:val="28"/>
+          <w:szCs w:val="28"/>
+        </w:rPr>
+      </w:pPr>
+      <w:r>
+        <w:rPr>
+          <w:sz w:val="28"/>
+          <w:szCs w:val="28"/>
+        </w:rPr>
         <w:t>Ingresar P-Bray a 0-20cm.</w:t>
       </w:r>
     </w:p>
@@ -1117,15 +1647,25 @@
           <w:ilvl w:val="1"/>
           <w:numId w:val="5"/>
         </w:numPr>
-      </w:pPr>
-      <w:r>
-        <w:rPr>
-          <w:b/>
-          <w:bCs/>
+        <w:rPr>
+          <w:sz w:val="28"/>
+          <w:szCs w:val="28"/>
+        </w:rPr>
+      </w:pPr>
+      <w:r>
+        <w:rPr>
+          <w:b/>
+          <w:bCs/>
+          <w:sz w:val="28"/>
+          <w:szCs w:val="28"/>
         </w:rPr>
         <w:t>Cálculo de dosis de construcción</w:t>
       </w:r>
       <w:r>
+        <w:rPr>
+          <w:sz w:val="28"/>
+          <w:szCs w:val="28"/>
+        </w:rPr>
         <w:t>:</w:t>
       </w:r>
     </w:p>
@@ -1135,8 +1675,16 @@
           <w:ilvl w:val="2"/>
           <w:numId w:val="5"/>
         </w:numPr>
-      </w:pPr>
-      <w:r>
+        <w:rPr>
+          <w:sz w:val="28"/>
+          <w:szCs w:val="28"/>
+        </w:rPr>
+      </w:pPr>
+      <w:r>
+        <w:rPr>
+          <w:sz w:val="28"/>
+          <w:szCs w:val="28"/>
+        </w:rPr>
         <w:t>Nivel de P objetivo (ppm).</w:t>
       </w:r>
     </w:p>
@@ -1146,8 +1694,16 @@
           <w:ilvl w:val="2"/>
           <w:numId w:val="5"/>
         </w:numPr>
-      </w:pPr>
-      <w:r>
+        <w:rPr>
+          <w:sz w:val="28"/>
+          <w:szCs w:val="28"/>
+        </w:rPr>
+      </w:pPr>
+      <w:r>
+        <w:rPr>
+          <w:sz w:val="28"/>
+          <w:szCs w:val="28"/>
+        </w:rPr>
         <w:t>Factor de construcción (kg P/ppm).</w:t>
       </w:r>
     </w:p>
@@ -1157,15 +1713,25 @@
           <w:ilvl w:val="1"/>
           <w:numId w:val="5"/>
         </w:numPr>
-      </w:pPr>
-      <w:r>
-        <w:rPr>
-          <w:b/>
-          <w:bCs/>
+        <w:rPr>
+          <w:sz w:val="28"/>
+          <w:szCs w:val="28"/>
+        </w:rPr>
+      </w:pPr>
+      <w:r>
+        <w:rPr>
+          <w:b/>
+          <w:bCs/>
+          <w:sz w:val="28"/>
+          <w:szCs w:val="28"/>
         </w:rPr>
         <w:t>Cálculo de dosis de mantenimiento</w:t>
       </w:r>
       <w:r>
+        <w:rPr>
+          <w:sz w:val="28"/>
+          <w:szCs w:val="28"/>
+        </w:rPr>
         <w:t>:</w:t>
       </w:r>
     </w:p>
@@ -1175,8 +1741,16 @@
           <w:ilvl w:val="2"/>
           <w:numId w:val="5"/>
         </w:numPr>
-      </w:pPr>
-      <w:r>
+        <w:rPr>
+          <w:sz w:val="28"/>
+          <w:szCs w:val="28"/>
+        </w:rPr>
+      </w:pPr>
+      <w:r>
+        <w:rPr>
+          <w:sz w:val="28"/>
+          <w:szCs w:val="28"/>
+        </w:rPr>
         <w:t>Rendimiento objetivo (t/ha).</w:t>
       </w:r>
     </w:p>
@@ -1186,8 +1760,16 @@
           <w:ilvl w:val="2"/>
           <w:numId w:val="5"/>
         </w:numPr>
-      </w:pPr>
-      <w:r>
+        <w:rPr>
+          <w:sz w:val="28"/>
+          <w:szCs w:val="28"/>
+        </w:rPr>
+      </w:pPr>
+      <w:r>
+        <w:rPr>
+          <w:sz w:val="28"/>
+          <w:szCs w:val="28"/>
+        </w:rPr>
         <w:t>Nutriente en grano (kg P/t).</w:t>
       </w:r>
     </w:p>
@@ -1197,15 +1779,25 @@
           <w:ilvl w:val="1"/>
           <w:numId w:val="5"/>
         </w:numPr>
-      </w:pPr>
-      <w:r>
-        <w:rPr>
-          <w:b/>
-          <w:bCs/>
+        <w:rPr>
+          <w:sz w:val="28"/>
+          <w:szCs w:val="28"/>
+        </w:rPr>
+      </w:pPr>
+      <w:r>
+        <w:rPr>
+          <w:b/>
+          <w:bCs/>
+          <w:sz w:val="28"/>
+          <w:szCs w:val="28"/>
         </w:rPr>
         <w:t>Resultados mostrados</w:t>
       </w:r>
       <w:r>
+        <w:rPr>
+          <w:sz w:val="28"/>
+          <w:szCs w:val="28"/>
+        </w:rPr>
         <w:t>: Dosis de construcción y mantenimiento (kg P/ha).</w:t>
       </w:r>
     </w:p>
@@ -1215,15 +1807,25 @@
           <w:ilvl w:val="0"/>
           <w:numId w:val="5"/>
         </w:numPr>
-      </w:pPr>
-      <w:r>
-        <w:rPr>
-          <w:b/>
-          <w:bCs/>
+        <w:rPr>
+          <w:sz w:val="28"/>
+          <w:szCs w:val="28"/>
+        </w:rPr>
+      </w:pPr>
+      <w:r>
+        <w:rPr>
+          <w:b/>
+          <w:bCs/>
+          <w:sz w:val="28"/>
+          <w:szCs w:val="28"/>
         </w:rPr>
         <w:t>Múltiples lotes</w:t>
       </w:r>
       <w:r>
+        <w:rPr>
+          <w:sz w:val="28"/>
+          <w:szCs w:val="28"/>
+        </w:rPr>
         <w:t>:</w:t>
       </w:r>
     </w:p>
@@ -1233,15 +1835,33 @@
           <w:ilvl w:val="1"/>
           <w:numId w:val="5"/>
         </w:numPr>
-      </w:pPr>
-      <w:r>
+        <w:rPr>
+          <w:sz w:val="28"/>
+          <w:szCs w:val="28"/>
+        </w:rPr>
+      </w:pPr>
+      <w:r>
+        <w:rPr>
+          <w:sz w:val="28"/>
+          <w:szCs w:val="28"/>
+        </w:rPr>
         <w:t>Genera una tabla resumen descargable en formato .xlsx.</w:t>
       </w:r>
     </w:p>
     <w:p>
-      <w:r>
+      <w:pPr>
+        <w:rPr>
+          <w:sz w:val="28"/>
+          <w:szCs w:val="28"/>
+        </w:rPr>
+      </w:pPr>
+      <w:r>
+        <w:rPr>
+          <w:sz w:val="28"/>
+          <w:szCs w:val="28"/>
+        </w:rPr>
         <w:pict w14:anchorId="0588A3D1">
-          <v:rect id="_x0000_i1083" style="width:0;height:1.5pt" o:hralign="center" o:hrstd="t" o:hr="t" fillcolor="#a0a0a0" stroked="f"/>
+          <v:rect id="_x0000_i1029" style="width:0;height:1.5pt" o:hralign="center" o:hrstd="t" o:hr="t" fillcolor="#a0a0a0" stroked="f"/>
         </w:pict>
       </w:r>
     </w:p>
@@ -1250,25 +1870,42 @@
         <w:rPr>
           <w:b/>
           <w:bCs/>
-        </w:rPr>
-      </w:pPr>
-      <w:r>
-        <w:rPr>
-          <w:b/>
-          <w:bCs/>
+          <w:sz w:val="28"/>
+          <w:szCs w:val="28"/>
+        </w:rPr>
+      </w:pPr>
+      <w:r>
+        <w:rPr>
+          <w:b/>
+          <w:bCs/>
+          <w:sz w:val="28"/>
+          <w:szCs w:val="28"/>
         </w:rPr>
         <w:t>Azufre</w:t>
       </w:r>
     </w:p>
     <w:p>
-      <w:r>
-        <w:rPr>
-          <w:b/>
-          <w:bCs/>
-        </w:rPr>
+      <w:pPr>
+        <w:rPr>
+          <w:sz w:val="28"/>
+          <w:szCs w:val="28"/>
+        </w:rPr>
+      </w:pPr>
+      <w:r>
+        <w:rPr>
+          <w:b/>
+          <w:bCs/>
+          <w:sz w:val="28"/>
+          <w:szCs w:val="28"/>
+        </w:rPr>
+        <w:lastRenderedPageBreak/>
         <w:t>Opciones disponibles</w:t>
       </w:r>
       <w:r>
+        <w:rPr>
+          <w:sz w:val="28"/>
+          <w:szCs w:val="28"/>
+        </w:rPr>
         <w:t>:</w:t>
       </w:r>
     </w:p>
@@ -1278,15 +1915,25 @@
           <w:ilvl w:val="0"/>
           <w:numId w:val="6"/>
         </w:numPr>
-      </w:pPr>
-      <w:r>
-        <w:rPr>
-          <w:b/>
-          <w:bCs/>
+        <w:rPr>
+          <w:sz w:val="28"/>
+          <w:szCs w:val="28"/>
+        </w:rPr>
+      </w:pPr>
+      <w:r>
+        <w:rPr>
+          <w:b/>
+          <w:bCs/>
+          <w:sz w:val="28"/>
+          <w:szCs w:val="28"/>
         </w:rPr>
         <w:t>Lote único</w:t>
       </w:r>
       <w:r>
+        <w:rPr>
+          <w:sz w:val="28"/>
+          <w:szCs w:val="28"/>
+        </w:rPr>
         <w:t>:</w:t>
       </w:r>
     </w:p>
@@ -1296,8 +1943,16 @@
           <w:ilvl w:val="1"/>
           <w:numId w:val="6"/>
         </w:numPr>
-      </w:pPr>
-      <w:r>
+        <w:rPr>
+          <w:sz w:val="28"/>
+          <w:szCs w:val="28"/>
+        </w:rPr>
+      </w:pPr>
+      <w:r>
+        <w:rPr>
+          <w:sz w:val="28"/>
+          <w:szCs w:val="28"/>
+        </w:rPr>
         <w:t>Selecciona el cultivo.</w:t>
       </w:r>
     </w:p>
@@ -1307,15 +1962,25 @@
           <w:ilvl w:val="1"/>
           <w:numId w:val="6"/>
         </w:numPr>
-      </w:pPr>
-      <w:r>
-        <w:rPr>
-          <w:b/>
-          <w:bCs/>
+        <w:rPr>
+          <w:sz w:val="28"/>
+          <w:szCs w:val="28"/>
+        </w:rPr>
+      </w:pPr>
+      <w:r>
+        <w:rPr>
+          <w:b/>
+          <w:bCs/>
+          <w:sz w:val="28"/>
+          <w:szCs w:val="28"/>
         </w:rPr>
         <w:t>Cálculo de azufre disponible</w:t>
       </w:r>
       <w:r>
+        <w:rPr>
+          <w:sz w:val="28"/>
+          <w:szCs w:val="28"/>
+        </w:rPr>
         <w:t>:</w:t>
       </w:r>
     </w:p>
@@ -1325,8 +1990,16 @@
           <w:ilvl w:val="2"/>
           <w:numId w:val="6"/>
         </w:numPr>
-      </w:pPr>
-      <w:r>
+        <w:rPr>
+          <w:sz w:val="28"/>
+          <w:szCs w:val="28"/>
+        </w:rPr>
+      </w:pPr>
+      <w:r>
+        <w:rPr>
+          <w:sz w:val="28"/>
+          <w:szCs w:val="28"/>
+        </w:rPr>
         <w:t>S-sulfato (ppm) a distintas profundidades (0-20cm, 20-40cm, 40-60cm).</w:t>
       </w:r>
     </w:p>
@@ -1336,8 +2009,16 @@
           <w:ilvl w:val="2"/>
           <w:numId w:val="6"/>
         </w:numPr>
-      </w:pPr>
-      <w:r>
+        <w:rPr>
+          <w:sz w:val="28"/>
+          <w:szCs w:val="28"/>
+        </w:rPr>
+      </w:pPr>
+      <w:r>
+        <w:rPr>
+          <w:sz w:val="28"/>
+          <w:szCs w:val="28"/>
+        </w:rPr>
         <w:t>Densidad aparente (g/cm³). Valor por defecto: 1.2 g/cm³.</w:t>
       </w:r>
     </w:p>
@@ -1347,13 +2028,25 @@
           <w:ilvl w:val="2"/>
           <w:numId w:val="6"/>
         </w:numPr>
+        <w:rPr>
+          <w:sz w:val="28"/>
+          <w:szCs w:val="28"/>
+        </w:rPr>
       </w:pPr>
       <w:proofErr w:type="spellStart"/>
       <w:r>
+        <w:rPr>
+          <w:sz w:val="28"/>
+          <w:szCs w:val="28"/>
+        </w:rPr>
         <w:t>Nan</w:t>
       </w:r>
       <w:proofErr w:type="spellEnd"/>
       <w:r>
+        <w:rPr>
+          <w:sz w:val="28"/>
+          <w:szCs w:val="28"/>
+        </w:rPr>
         <w:t xml:space="preserve"> (ppm) a 0-20cm.</w:t>
       </w:r>
     </w:p>
@@ -1363,8 +2056,16 @@
           <w:ilvl w:val="2"/>
           <w:numId w:val="6"/>
         </w:numPr>
-      </w:pPr>
-      <w:r>
+        <w:rPr>
+          <w:sz w:val="28"/>
+          <w:szCs w:val="28"/>
+        </w:rPr>
+      </w:pPr>
+      <w:r>
+        <w:rPr>
+          <w:sz w:val="28"/>
+          <w:szCs w:val="28"/>
+        </w:rPr>
         <w:t>Zona geográfica: Sudeste de Buenos Aires u otras.</w:t>
       </w:r>
     </w:p>
@@ -1374,15 +2075,25 @@
           <w:ilvl w:val="1"/>
           <w:numId w:val="6"/>
         </w:numPr>
-      </w:pPr>
-      <w:r>
-        <w:rPr>
-          <w:b/>
-          <w:bCs/>
+        <w:rPr>
+          <w:sz w:val="28"/>
+          <w:szCs w:val="28"/>
+        </w:rPr>
+      </w:pPr>
+      <w:r>
+        <w:rPr>
+          <w:b/>
+          <w:bCs/>
+          <w:sz w:val="28"/>
+          <w:szCs w:val="28"/>
         </w:rPr>
         <w:t>Cálculo de demanda de azufre</w:t>
       </w:r>
       <w:r>
+        <w:rPr>
+          <w:sz w:val="28"/>
+          <w:szCs w:val="28"/>
+        </w:rPr>
         <w:t>:</w:t>
       </w:r>
     </w:p>
@@ -1392,8 +2103,16 @@
           <w:ilvl w:val="2"/>
           <w:numId w:val="6"/>
         </w:numPr>
-      </w:pPr>
-      <w:r>
+        <w:rPr>
+          <w:sz w:val="28"/>
+          <w:szCs w:val="28"/>
+        </w:rPr>
+      </w:pPr>
+      <w:r>
+        <w:rPr>
+          <w:sz w:val="28"/>
+          <w:szCs w:val="28"/>
+        </w:rPr>
         <w:t>Rendimiento objetivo (t/ha).</w:t>
       </w:r>
     </w:p>
@@ -1403,8 +2122,16 @@
           <w:ilvl w:val="2"/>
           <w:numId w:val="6"/>
         </w:numPr>
-      </w:pPr>
-      <w:r>
+        <w:rPr>
+          <w:sz w:val="28"/>
+          <w:szCs w:val="28"/>
+        </w:rPr>
+      </w:pPr>
+      <w:r>
+        <w:rPr>
+          <w:sz w:val="28"/>
+          <w:szCs w:val="28"/>
+        </w:rPr>
         <w:t>Nutriente en grano (kg S/t).</w:t>
       </w:r>
     </w:p>
@@ -1414,15 +2141,25 @@
           <w:ilvl w:val="1"/>
           <w:numId w:val="6"/>
         </w:numPr>
-      </w:pPr>
-      <w:r>
-        <w:rPr>
-          <w:b/>
-          <w:bCs/>
+        <w:rPr>
+          <w:sz w:val="28"/>
+          <w:szCs w:val="28"/>
+        </w:rPr>
+      </w:pPr>
+      <w:r>
+        <w:rPr>
+          <w:b/>
+          <w:bCs/>
+          <w:sz w:val="28"/>
+          <w:szCs w:val="28"/>
         </w:rPr>
         <w:t>Resultados mostrados</w:t>
       </w:r>
       <w:r>
+        <w:rPr>
+          <w:sz w:val="28"/>
+          <w:szCs w:val="28"/>
+        </w:rPr>
         <w:t>: Dosis de azufre (kg S/ha).</w:t>
       </w:r>
     </w:p>
@@ -1432,79 +2169,293 @@
           <w:ilvl w:val="0"/>
           <w:numId w:val="6"/>
         </w:numPr>
-      </w:pPr>
-      <w:r>
-        <w:rPr>
-          <w:b/>
-          <w:bCs/>
+        <w:rPr>
+          <w:sz w:val="28"/>
+          <w:szCs w:val="28"/>
+        </w:rPr>
+      </w:pPr>
+      <w:r>
+        <w:rPr>
+          <w:b/>
+          <w:bCs/>
+          <w:sz w:val="28"/>
+          <w:szCs w:val="28"/>
+        </w:rPr>
+        <w:t>Múltiples lotes</w:t>
+      </w:r>
+      <w:r>
+        <w:rPr>
+          <w:sz w:val="28"/>
+          <w:szCs w:val="28"/>
+        </w:rPr>
+        <w:t>:</w:t>
+      </w:r>
+    </w:p>
+    <w:p>
+      <w:pPr>
+        <w:numPr>
+          <w:ilvl w:val="1"/>
+          <w:numId w:val="6"/>
+        </w:numPr>
+        <w:rPr>
+          <w:sz w:val="28"/>
+          <w:szCs w:val="28"/>
+        </w:rPr>
+      </w:pPr>
+      <w:r>
+        <w:rPr>
+          <w:sz w:val="28"/>
+          <w:szCs w:val="28"/>
+        </w:rPr>
+        <w:t>Genera una tabla resumen descargable en formato .xlsx.</w:t>
+      </w:r>
+    </w:p>
+    <w:p>
+      <w:pPr>
+        <w:rPr>
+          <w:sz w:val="28"/>
+          <w:szCs w:val="28"/>
+        </w:rPr>
+      </w:pPr>
+      <w:r>
+        <w:rPr>
+          <w:sz w:val="28"/>
+          <w:szCs w:val="28"/>
+        </w:rPr>
+        <w:pict w14:anchorId="6601392D">
+          <v:rect id="_x0000_i1030" style="width:0;height:1.5pt" o:hralign="center" o:hrstd="t" o:hr="t" fillcolor="#a0a0a0" stroked="f"/>
+        </w:pict>
+      </w:r>
+    </w:p>
+    <w:p>
+      <w:pPr>
+        <w:rPr>
+          <w:b/>
+          <w:bCs/>
+          <w:sz w:val="28"/>
+          <w:szCs w:val="28"/>
+        </w:rPr>
+      </w:pPr>
+      <w:r>
+        <w:rPr>
+          <w:b/>
+          <w:bCs/>
+          <w:sz w:val="28"/>
+          <w:szCs w:val="28"/>
+        </w:rPr>
+        <w:t>Zinc</w:t>
+      </w:r>
+    </w:p>
+    <w:p>
+      <w:pPr>
+        <w:rPr>
+          <w:sz w:val="28"/>
+          <w:szCs w:val="28"/>
+        </w:rPr>
+      </w:pPr>
+      <w:r>
+        <w:rPr>
+          <w:b/>
+          <w:bCs/>
+          <w:sz w:val="28"/>
+          <w:szCs w:val="28"/>
+        </w:rPr>
+        <w:t>Opciones disponibles</w:t>
+      </w:r>
+      <w:r>
+        <w:rPr>
+          <w:sz w:val="28"/>
+          <w:szCs w:val="28"/>
+        </w:rPr>
+        <w:t>:</w:t>
+      </w:r>
+    </w:p>
+    <w:p>
+      <w:pPr>
+        <w:numPr>
+          <w:ilvl w:val="0"/>
+          <w:numId w:val="7"/>
+        </w:numPr>
+        <w:rPr>
+          <w:sz w:val="28"/>
+          <w:szCs w:val="28"/>
+        </w:rPr>
+      </w:pPr>
+      <w:r>
+        <w:rPr>
+          <w:b/>
+          <w:bCs/>
+          <w:sz w:val="28"/>
+          <w:szCs w:val="28"/>
+        </w:rPr>
+        <w:t>Lote único</w:t>
+      </w:r>
+      <w:r>
+        <w:rPr>
+          <w:sz w:val="28"/>
+          <w:szCs w:val="28"/>
+        </w:rPr>
+        <w:t>:</w:t>
+      </w:r>
+    </w:p>
+    <w:p>
+      <w:pPr>
+        <w:numPr>
+          <w:ilvl w:val="1"/>
+          <w:numId w:val="7"/>
+        </w:numPr>
+        <w:rPr>
+          <w:sz w:val="28"/>
+          <w:szCs w:val="28"/>
+        </w:rPr>
+      </w:pPr>
+      <w:r>
+        <w:rPr>
+          <w:sz w:val="28"/>
+          <w:szCs w:val="28"/>
+        </w:rPr>
+        <w:t>Selecciona el cultivo.</w:t>
+      </w:r>
+    </w:p>
+    <w:p>
+      <w:pPr>
+        <w:numPr>
+          <w:ilvl w:val="1"/>
+          <w:numId w:val="7"/>
+        </w:numPr>
+        <w:rPr>
+          <w:sz w:val="28"/>
+          <w:szCs w:val="28"/>
+        </w:rPr>
+      </w:pPr>
+      <w:r>
+        <w:rPr>
+          <w:sz w:val="28"/>
+          <w:szCs w:val="28"/>
+        </w:rPr>
+        <w:t>Ingresa el valor de Zn-DTPA (ppm) a 0-20cm.</w:t>
+      </w:r>
+    </w:p>
+    <w:p>
+      <w:pPr>
+        <w:numPr>
+          <w:ilvl w:val="1"/>
+          <w:numId w:val="7"/>
+        </w:numPr>
+        <w:rPr>
+          <w:sz w:val="28"/>
+          <w:szCs w:val="28"/>
+        </w:rPr>
+      </w:pPr>
+      <w:r>
+        <w:rPr>
+          <w:b/>
+          <w:bCs/>
+          <w:sz w:val="28"/>
+          <w:szCs w:val="28"/>
+        </w:rPr>
+        <w:t>Cálculo de demanda de Zn</w:t>
+      </w:r>
+      <w:r>
+        <w:rPr>
+          <w:sz w:val="28"/>
+          <w:szCs w:val="28"/>
+        </w:rPr>
+        <w:t>:</w:t>
+      </w:r>
+    </w:p>
+    <w:p>
+      <w:pPr>
+        <w:numPr>
+          <w:ilvl w:val="2"/>
+          <w:numId w:val="7"/>
+        </w:numPr>
+        <w:rPr>
+          <w:sz w:val="28"/>
+          <w:szCs w:val="28"/>
+        </w:rPr>
+      </w:pPr>
+      <w:r>
+        <w:rPr>
+          <w:sz w:val="28"/>
+          <w:szCs w:val="28"/>
+        </w:rPr>
+        <w:t>Rendimiento objetivo (t/ha).</w:t>
+      </w:r>
+    </w:p>
+    <w:p>
+      <w:pPr>
+        <w:numPr>
+          <w:ilvl w:val="2"/>
+          <w:numId w:val="7"/>
+        </w:numPr>
+        <w:rPr>
+          <w:sz w:val="28"/>
+          <w:szCs w:val="28"/>
+        </w:rPr>
+      </w:pPr>
+      <w:r>
+        <w:rPr>
+          <w:sz w:val="28"/>
+          <w:szCs w:val="28"/>
+        </w:rPr>
+        <w:t>Nutriente en grano (g Zn/t).</w:t>
+      </w:r>
+    </w:p>
+    <w:p>
+      <w:pPr>
+        <w:numPr>
+          <w:ilvl w:val="1"/>
+          <w:numId w:val="7"/>
+        </w:numPr>
+        <w:rPr>
+          <w:sz w:val="28"/>
+          <w:szCs w:val="28"/>
+        </w:rPr>
+      </w:pPr>
+      <w:r>
+        <w:rPr>
+          <w:b/>
+          <w:bCs/>
+          <w:sz w:val="28"/>
+          <w:szCs w:val="28"/>
+        </w:rPr>
+        <w:t>Resultados mostrados</w:t>
+      </w:r>
+      <w:r>
+        <w:rPr>
+          <w:sz w:val="28"/>
+          <w:szCs w:val="28"/>
+        </w:rPr>
+        <w:t>: Dosis de Zn (g Zn/ha).</w:t>
+      </w:r>
+    </w:p>
+    <w:p>
+      <w:pPr>
+        <w:numPr>
+          <w:ilvl w:val="0"/>
+          <w:numId w:val="7"/>
+        </w:numPr>
+        <w:rPr>
+          <w:sz w:val="28"/>
+          <w:szCs w:val="28"/>
+        </w:rPr>
+      </w:pPr>
+      <w:r>
+        <w:rPr>
+          <w:b/>
+          <w:bCs/>
+          <w:sz w:val="28"/>
+          <w:szCs w:val="28"/>
         </w:rPr>
         <w:lastRenderedPageBreak/>
         <w:t>Múltiples lotes</w:t>
       </w:r>
       <w:r>
-        <w:t>:</w:t>
-      </w:r>
-    </w:p>
-    <w:p>
-      <w:pPr>
-        <w:numPr>
-          <w:ilvl w:val="1"/>
-          <w:numId w:val="6"/>
-        </w:numPr>
-      </w:pPr>
-      <w:r>
-        <w:t>Genera una tabla resumen descargable en formato .xlsx.</w:t>
-      </w:r>
-    </w:p>
-    <w:p>
-      <w:r>
-        <w:pict w14:anchorId="6601392D">
-          <v:rect id="_x0000_i1084" style="width:0;height:1.5pt" o:hralign="center" o:hrstd="t" o:hr="t" fillcolor="#a0a0a0" stroked="f"/>
-        </w:pict>
-      </w:r>
-    </w:p>
-    <w:p>
-      <w:pPr>
-        <w:rPr>
-          <w:b/>
-          <w:bCs/>
-        </w:rPr>
-      </w:pPr>
-      <w:r>
-        <w:rPr>
-          <w:b/>
-          <w:bCs/>
-        </w:rPr>
-        <w:t>Zinc</w:t>
-      </w:r>
-    </w:p>
-    <w:p>
-      <w:r>
-        <w:rPr>
-          <w:b/>
-          <w:bCs/>
-        </w:rPr>
-        <w:t>Opciones disponibles</w:t>
-      </w:r>
-      <w:r>
-        <w:t>:</w:t>
-      </w:r>
-    </w:p>
-    <w:p>
-      <w:pPr>
-        <w:numPr>
-          <w:ilvl w:val="0"/>
-          <w:numId w:val="7"/>
-        </w:numPr>
-      </w:pPr>
-      <w:r>
-        <w:rPr>
-          <w:b/>
-          <w:bCs/>
-        </w:rPr>
-        <w:t>Lote único</w:t>
-      </w:r>
-      <w:r>
+        <w:rPr>
+          <w:sz w:val="28"/>
+          <w:szCs w:val="28"/>
+        </w:rPr>
         <w:t>:</w:t>
       </w:r>
     </w:p>
@@ -1514,113 +2465,33 @@
           <w:ilvl w:val="1"/>
           <w:numId w:val="7"/>
         </w:numPr>
-      </w:pPr>
-      <w:r>
-        <w:t>Selecciona el cultivo.</w:t>
-      </w:r>
-    </w:p>
-    <w:p>
-      <w:pPr>
-        <w:numPr>
-          <w:ilvl w:val="1"/>
-          <w:numId w:val="7"/>
-        </w:numPr>
-      </w:pPr>
-      <w:r>
-        <w:t>Ingresa el valor de Zn-DTPA (ppm) a 0-20cm.</w:t>
-      </w:r>
-    </w:p>
-    <w:p>
-      <w:pPr>
-        <w:numPr>
-          <w:ilvl w:val="1"/>
-          <w:numId w:val="7"/>
-        </w:numPr>
-      </w:pPr>
-      <w:r>
-        <w:rPr>
-          <w:b/>
-          <w:bCs/>
-        </w:rPr>
-        <w:t>Cálculo de demanda de Zn</w:t>
-      </w:r>
-      <w:r>
-        <w:t>:</w:t>
-      </w:r>
-    </w:p>
-    <w:p>
-      <w:pPr>
-        <w:numPr>
-          <w:ilvl w:val="2"/>
-          <w:numId w:val="7"/>
-        </w:numPr>
-      </w:pPr>
-      <w:r>
-        <w:t>Rendimiento objetivo (t/ha).</w:t>
-      </w:r>
-    </w:p>
-    <w:p>
-      <w:pPr>
-        <w:numPr>
-          <w:ilvl w:val="2"/>
-          <w:numId w:val="7"/>
-        </w:numPr>
-      </w:pPr>
-      <w:r>
-        <w:t>Nutriente en grano (g Zn/t).</w:t>
-      </w:r>
-    </w:p>
-    <w:p>
-      <w:pPr>
-        <w:numPr>
-          <w:ilvl w:val="1"/>
-          <w:numId w:val="7"/>
-        </w:numPr>
-      </w:pPr>
-      <w:r>
-        <w:rPr>
-          <w:b/>
-          <w:bCs/>
-        </w:rPr>
-        <w:t>Resultados mostrados</w:t>
-      </w:r>
-      <w:r>
-        <w:t>: Dosis de Zn (g Zn/ha).</w:t>
-      </w:r>
-    </w:p>
-    <w:p>
-      <w:pPr>
-        <w:numPr>
-          <w:ilvl w:val="0"/>
-          <w:numId w:val="7"/>
-        </w:numPr>
-      </w:pPr>
-      <w:r>
-        <w:rPr>
-          <w:b/>
-          <w:bCs/>
-        </w:rPr>
-        <w:t>Múltiples lotes</w:t>
-      </w:r>
-      <w:r>
-        <w:t>:</w:t>
-      </w:r>
-    </w:p>
-    <w:p>
-      <w:pPr>
-        <w:numPr>
-          <w:ilvl w:val="1"/>
-          <w:numId w:val="7"/>
-        </w:numPr>
-      </w:pPr>
-      <w:r>
+        <w:rPr>
+          <w:sz w:val="28"/>
+          <w:szCs w:val="28"/>
+        </w:rPr>
+      </w:pPr>
+      <w:r>
+        <w:rPr>
+          <w:sz w:val="28"/>
+          <w:szCs w:val="28"/>
+        </w:rPr>
         <w:t>Genera una tabla resumen descargable en formato .xlsx.</w:t>
       </w:r>
     </w:p>
     <w:p>
-      <w:r>
+      <w:pPr>
+        <w:rPr>
+          <w:sz w:val="28"/>
+          <w:szCs w:val="28"/>
+        </w:rPr>
+      </w:pPr>
+      <w:r>
+        <w:rPr>
+          <w:sz w:val="28"/>
+          <w:szCs w:val="28"/>
+        </w:rPr>
         <w:pict w14:anchorId="57FB72A6">
-          <v:rect id="_x0000_i1085" style="width:0;height:1.5pt" o:hralign="center" o:hrstd="t" o:hr="t" fillcolor="#a0a0a0" stroked="f"/>
+          <v:rect id="_x0000_i1031" style="width:0;height:1.5pt" o:hralign="center" o:hrstd="t" o:hr="t" fillcolor="#a0a0a0" stroked="f"/>
         </w:pict>
       </w:r>
     </w:p>
@@ -1629,25 +2500,49 @@
         <w:rPr>
           <w:b/>
           <w:bCs/>
-        </w:rPr>
-      </w:pPr>
-      <w:r>
-        <w:rPr>
-          <w:b/>
-          <w:bCs/>
+          <w:sz w:val="28"/>
+          <w:szCs w:val="28"/>
+        </w:rPr>
+      </w:pPr>
+      <w:r>
+        <w:rPr>
+          <w:b/>
+          <w:bCs/>
+          <w:sz w:val="28"/>
+          <w:szCs w:val="28"/>
         </w:rPr>
         <w:t>Recomendaciones</w:t>
       </w:r>
     </w:p>
     <w:p>
-      <w:r>
+      <w:pPr>
+        <w:rPr>
+          <w:sz w:val="28"/>
+          <w:szCs w:val="28"/>
+        </w:rPr>
+      </w:pPr>
+      <w:r>
+        <w:rPr>
+          <w:sz w:val="28"/>
+          <w:szCs w:val="28"/>
+        </w:rPr>
         <w:t>Accede a un resumen de las dosis de cada nutriente para cada lote y cultivo. Descarga esta tabla en formato .xlsx.</w:t>
       </w:r>
     </w:p>
     <w:p>
-      <w:r>
+      <w:pPr>
+        <w:rPr>
+          <w:sz w:val="28"/>
+          <w:szCs w:val="28"/>
+        </w:rPr>
+      </w:pPr>
+      <w:r>
+        <w:rPr>
+          <w:sz w:val="28"/>
+          <w:szCs w:val="28"/>
+        </w:rPr>
         <w:pict w14:anchorId="646A3B72">
-          <v:rect id="_x0000_i1086" style="width:0;height:1.5pt" o:hralign="center" o:hrstd="t" o:hr="t" fillcolor="#a0a0a0" stroked="f"/>
+          <v:rect id="_x0000_i1032" style="width:0;height:1.5pt" o:hralign="center" o:hrstd="t" o:hr="t" fillcolor="#a0a0a0" stroked="f"/>
         </w:pict>
       </w:r>
     </w:p>
@@ -1656,12 +2551,16 @@
         <w:rPr>
           <w:b/>
           <w:bCs/>
-        </w:rPr>
-      </w:pPr>
-      <w:r>
-        <w:rPr>
-          <w:b/>
-          <w:bCs/>
+          <w:sz w:val="28"/>
+          <w:szCs w:val="28"/>
+        </w:rPr>
+      </w:pPr>
+      <w:r>
+        <w:rPr>
+          <w:b/>
+          <w:bCs/>
+          <w:sz w:val="28"/>
+          <w:szCs w:val="28"/>
         </w:rPr>
         <w:t>Monitoreo</w:t>
       </w:r>
@@ -1672,15 +2571,25 @@
           <w:ilvl w:val="0"/>
           <w:numId w:val="8"/>
         </w:numPr>
-      </w:pPr>
-      <w:r>
-        <w:rPr>
-          <w:b/>
-          <w:bCs/>
+        <w:rPr>
+          <w:sz w:val="28"/>
+          <w:szCs w:val="28"/>
+        </w:rPr>
+      </w:pPr>
+      <w:r>
+        <w:rPr>
+          <w:b/>
+          <w:bCs/>
+          <w:sz w:val="28"/>
+          <w:szCs w:val="28"/>
         </w:rPr>
         <w:t>Lote único</w:t>
       </w:r>
       <w:r>
+        <w:rPr>
+          <w:sz w:val="28"/>
+          <w:szCs w:val="28"/>
+        </w:rPr>
         <w:t>:</w:t>
       </w:r>
     </w:p>
@@ -1690,8 +2599,16 @@
           <w:ilvl w:val="1"/>
           <w:numId w:val="8"/>
         </w:numPr>
-      </w:pPr>
-      <w:r>
+        <w:rPr>
+          <w:sz w:val="28"/>
+          <w:szCs w:val="28"/>
+        </w:rPr>
+      </w:pPr>
+      <w:r>
+        <w:rPr>
+          <w:sz w:val="28"/>
+          <w:szCs w:val="28"/>
+        </w:rPr>
         <w:t>Ingresa:</w:t>
       </w:r>
     </w:p>
@@ -1701,8 +2618,16 @@
           <w:ilvl w:val="2"/>
           <w:numId w:val="8"/>
         </w:numPr>
-      </w:pPr>
-      <w:r>
+        <w:rPr>
+          <w:sz w:val="28"/>
+          <w:szCs w:val="28"/>
+        </w:rPr>
+      </w:pPr>
+      <w:r>
+        <w:rPr>
+          <w:sz w:val="28"/>
+          <w:szCs w:val="28"/>
+        </w:rPr>
         <w:t>Cultivo.</w:t>
       </w:r>
     </w:p>
@@ -1712,8 +2637,16 @@
           <w:ilvl w:val="2"/>
           <w:numId w:val="8"/>
         </w:numPr>
-      </w:pPr>
-      <w:r>
+        <w:rPr>
+          <w:sz w:val="28"/>
+          <w:szCs w:val="28"/>
+        </w:rPr>
+      </w:pPr>
+      <w:r>
+        <w:rPr>
+          <w:sz w:val="28"/>
+          <w:szCs w:val="28"/>
+        </w:rPr>
         <w:t>Índice de vegetación.</w:t>
       </w:r>
     </w:p>
@@ -1723,8 +2656,16 @@
           <w:ilvl w:val="2"/>
           <w:numId w:val="8"/>
         </w:numPr>
-      </w:pPr>
-      <w:r>
+        <w:rPr>
+          <w:sz w:val="28"/>
+          <w:szCs w:val="28"/>
+        </w:rPr>
+      </w:pPr>
+      <w:r>
+        <w:rPr>
+          <w:sz w:val="28"/>
+          <w:szCs w:val="28"/>
+        </w:rPr>
         <w:t>Índice de franja de referencia.</w:t>
       </w:r>
     </w:p>
@@ -1734,8 +2675,16 @@
           <w:ilvl w:val="1"/>
           <w:numId w:val="8"/>
         </w:numPr>
-      </w:pPr>
-      <w:r>
+        <w:rPr>
+          <w:sz w:val="28"/>
+          <w:szCs w:val="28"/>
+        </w:rPr>
+      </w:pPr>
+      <w:r>
+        <w:rPr>
+          <w:sz w:val="28"/>
+          <w:szCs w:val="28"/>
+        </w:rPr>
         <w:t>Ajusta los índices para visualizar la dosis óptima económica y su curva en un gráfico.</w:t>
       </w:r>
     </w:p>
@@ -1745,15 +2694,25 @@
           <w:ilvl w:val="0"/>
           <w:numId w:val="8"/>
         </w:numPr>
-      </w:pPr>
-      <w:r>
-        <w:rPr>
-          <w:b/>
-          <w:bCs/>
+        <w:rPr>
+          <w:sz w:val="28"/>
+          <w:szCs w:val="28"/>
+        </w:rPr>
+      </w:pPr>
+      <w:r>
+        <w:rPr>
+          <w:b/>
+          <w:bCs/>
+          <w:sz w:val="28"/>
+          <w:szCs w:val="28"/>
         </w:rPr>
         <w:t>Múltiples lotes</w:t>
       </w:r>
       <w:r>
+        <w:rPr>
+          <w:sz w:val="28"/>
+          <w:szCs w:val="28"/>
+        </w:rPr>
         <w:t>:</w:t>
       </w:r>
     </w:p>
@@ -1763,8 +2722,16 @@
           <w:ilvl w:val="1"/>
           <w:numId w:val="8"/>
         </w:numPr>
-      </w:pPr>
-      <w:r>
+        <w:rPr>
+          <w:sz w:val="28"/>
+          <w:szCs w:val="28"/>
+        </w:rPr>
+      </w:pPr>
+      <w:r>
+        <w:rPr>
+          <w:sz w:val="28"/>
+          <w:szCs w:val="28"/>
+        </w:rPr>
         <w:t>Descarga la plantilla de monitoreo.</w:t>
       </w:r>
     </w:p>
@@ -1774,9 +2741,16 @@
           <w:ilvl w:val="1"/>
           <w:numId w:val="8"/>
         </w:numPr>
-      </w:pPr>
-      <w:r>
-        <w:lastRenderedPageBreak/>
+        <w:rPr>
+          <w:sz w:val="28"/>
+          <w:szCs w:val="28"/>
+        </w:rPr>
+      </w:pPr>
+      <w:r>
+        <w:rPr>
+          <w:sz w:val="28"/>
+          <w:szCs w:val="28"/>
+        </w:rPr>
         <w:t>Completa los datos para cada lote y cultivo.</w:t>
       </w:r>
     </w:p>
@@ -1786,15 +2760,33 @@
           <w:ilvl w:val="1"/>
           <w:numId w:val="8"/>
         </w:numPr>
-      </w:pPr>
-      <w:r>
+        <w:rPr>
+          <w:sz w:val="28"/>
+          <w:szCs w:val="28"/>
+        </w:rPr>
+      </w:pPr>
+      <w:r>
+        <w:rPr>
+          <w:sz w:val="28"/>
+          <w:szCs w:val="28"/>
+        </w:rPr>
         <w:t>Carga la tabla y obtén una tabla resumen descargable en formato .xlsx.</w:t>
       </w:r>
     </w:p>
     <w:p>
-      <w:r>
+      <w:pPr>
+        <w:rPr>
+          <w:sz w:val="28"/>
+          <w:szCs w:val="28"/>
+        </w:rPr>
+      </w:pPr>
+      <w:r>
+        <w:rPr>
+          <w:sz w:val="28"/>
+          <w:szCs w:val="28"/>
+        </w:rPr>
         <w:pict w14:anchorId="5A7768E4">
-          <v:rect id="_x0000_i1087" style="width:0;height:1.5pt" o:hralign="center" o:hrstd="t" o:hr="t" fillcolor="#a0a0a0" stroked="f"/>
+          <v:rect id="_x0000_i1033" style="width:0;height:1.5pt" o:hralign="center" o:hrstd="t" o:hr="t" fillcolor="#a0a0a0" stroked="f"/>
         </w:pict>
       </w:r>
     </w:p>
@@ -1803,22 +2795,43 @@
         <w:rPr>
           <w:b/>
           <w:bCs/>
-        </w:rPr>
-      </w:pPr>
-      <w:r>
-        <w:rPr>
-          <w:b/>
-          <w:bCs/>
+          <w:sz w:val="28"/>
+          <w:szCs w:val="28"/>
+        </w:rPr>
+      </w:pPr>
+      <w:r>
+        <w:rPr>
+          <w:b/>
+          <w:bCs/>
+          <w:sz w:val="28"/>
+          <w:szCs w:val="28"/>
         </w:rPr>
         <w:t>Notas Finales</w:t>
       </w:r>
     </w:p>
     <w:p>
-      <w:r>
+      <w:pPr>
+        <w:rPr>
+          <w:sz w:val="28"/>
+          <w:szCs w:val="28"/>
+        </w:rPr>
+      </w:pPr>
+      <w:r>
+        <w:rPr>
+          <w:sz w:val="28"/>
+          <w:szCs w:val="28"/>
+        </w:rPr>
         <w:t>Si tienes dudas o consultas, dirígete a la sección correspondiente o contáctanos para asistencia personalizada.</w:t>
       </w:r>
     </w:p>
-    <w:p/>
+    <w:p>
+      <w:pPr>
+        <w:rPr>
+          <w:sz w:val="28"/>
+          <w:szCs w:val="28"/>
+        </w:rPr>
+      </w:pPr>
+    </w:p>
     <w:sectPr>
       <w:pgSz w:w="11906" w:h="16838"/>
       <w:pgMar w:top="1417" w:right="1701" w:bottom="1417" w:left="1701" w:header="708" w:footer="708" w:gutter="0"/>
@@ -3537,6 +4550,7 @@
   <w:style w:type="character" w:default="1" w:styleId="Fuentedeprrafopredeter">
     <w:name w:val="Default Paragraph Font"/>
     <w:uiPriority w:val="1"/>
+    <w:semiHidden/>
     <w:unhideWhenUsed/>
   </w:style>
   <w:style w:type="table" w:default="1" w:styleId="Tablanormal">

</xml_diff>